<commit_message>
update April 21, 2025
</commit_message>
<xml_diff>
--- a/output/resume.docx
+++ b/output/resume.docx
@@ -2,7 +2,7 @@
 <file path=word/document.xml><?xml version="1.0" encoding="utf-8"?>
 <w:document xmlns:w="http://schemas.openxmlformats.org/wordprocessingml/2006/main" xmlns:m="http://schemas.openxmlformats.org/officeDocument/2006/math" xmlns:r="http://schemas.openxmlformats.org/officeDocument/2006/relationships" xmlns:o="urn:schemas-microsoft-com:office:office" xmlns:v="urn:schemas-microsoft-com:vml" xmlns:w10="urn:schemas-microsoft-com:office:word" xmlns:a="http://schemas.openxmlformats.org/drawingml/2006/main" xmlns:pic="http://schemas.openxmlformats.org/drawingml/2006/picture" xmlns:wp="http://schemas.openxmlformats.org/drawingml/2006/wordprocessingDrawing">
   <w:body>
-    <w:bookmarkStart w:id="21" w:name="chong-han-chua"/>
+    <w:bookmarkStart w:id="23" w:name="chong-han-chua"/>
     <w:p>
       <w:pPr>
         <w:pStyle w:val="Heading1"/>
@@ -36,9 +36,14 @@
           <w:numId w:val="1001"/>
         </w:numPr>
       </w:pPr>
-      <w:r>
-        <w:t xml:space="preserve">johncch@gmail.com</w:t>
-      </w:r>
+      <w:hyperlink r:id="rId21">
+        <w:r>
+          <w:rPr>
+            <w:rStyle w:val="Hyperlink"/>
+          </w:rPr>
+          <w:t xml:space="preserve">johncch@gmail.com</w:t>
+        </w:r>
+      </w:hyperlink>
     </w:p>
     <w:p>
       <w:pPr>
@@ -48,9 +53,14 @@
           <w:numId w:val="1001"/>
         </w:numPr>
       </w:pPr>
-      <w:r>
-        <w:t xml:space="preserve">+1 (412) 519-2749</w:t>
-      </w:r>
+      <w:hyperlink r:id="rId22">
+        <w:r>
+          <w:rPr>
+            <w:rStyle w:val="Hyperlink"/>
+          </w:rPr>
+          <w:t xml:space="preserve">linkedin.com/in/johncch</w:t>
+        </w:r>
+      </w:hyperlink>
     </w:p>
     <w:p>
       <w:pPr>
@@ -64,8 +74,8 @@
         <w:t xml:space="preserve">San Francisco, CA</w:t>
       </w:r>
     </w:p>
-    <w:bookmarkEnd w:id="21"/>
-    <w:bookmarkStart w:id="22" w:name="hello"/>
+    <w:bookmarkEnd w:id="23"/>
+    <w:bookmarkStart w:id="24" w:name="hello"/>
     <w:p>
       <w:pPr>
         <w:pStyle w:val="Heading1"/>
@@ -79,11 +89,11 @@
         <w:pStyle w:val="FirstParagraph"/>
       </w:pPr>
       <w:r>
-        <w:t xml:space="preserve">Experienced designer building software and teams in enterprises and early stage companies.</w:t>
-      </w:r>
-    </w:p>
-    <w:bookmarkEnd w:id="22"/>
-    <w:bookmarkStart w:id="33" w:name="experience"/>
+        <w:t xml:space="preserve">Product leader with 15+ years exp designing technical products and scaling teams. Expertise in translating complexity into intuitive experiences, driving 0-to-1 product strategy, and delivering measurable impact. I’m focused on designing trustworthy AI that amplifies human judgment, creativity, and effort.</w:t>
+      </w:r>
+    </w:p>
+    <w:bookmarkEnd w:id="24"/>
+    <w:bookmarkStart w:id="34" w:name="experience"/>
     <w:p>
       <w:pPr>
         <w:pStyle w:val="Heading1"/>
@@ -92,13 +102,13 @@
         <w:t xml:space="preserve">Experience</w:t>
       </w:r>
     </w:p>
-    <w:bookmarkStart w:id="25" w:name="vp-of-design"/>
+    <w:bookmarkStart w:id="26" w:name="fractional-head-of-product-design"/>
     <w:p>
       <w:pPr>
         <w:pStyle w:val="Heading2"/>
       </w:pPr>
       <w:r>
-        <w:t xml:space="preserve">VP of Design</w:t>
+        <w:t xml:space="preserve">Fractional Head of Product &amp; Design</w:t>
       </w:r>
     </w:p>
     <w:p>
@@ -110,7 +120,7 @@
           <w:i/>
           <w:iCs/>
         </w:rPr>
-        <w:t xml:space="preserve">CodeSee, Mar 2022-Feb 2024</w:t>
+        <w:t xml:space="preserve">Self-employed, Mar 2024-Present</w:t>
       </w:r>
     </w:p>
     <w:p>
@@ -122,7 +132,7 @@
         </w:numPr>
       </w:pPr>
       <w:r>
-        <w:t xml:space="preserve">Worked with the co-founders on the product strategy and design in the product market fit and revenue search, resulting in &gt;$1M in pipeline.</w:t>
+        <w:t xml:space="preserve">Orchestrated 0-to-1 product strategy for AI startups Butter Labs (fintech) and Dryft (smart manufacturing) that acquired key customers and unlocked $3M+ in oversubscribed seed funding.</w:t>
       </w:r>
     </w:p>
     <w:p>
@@ -134,12 +144,72 @@
         </w:numPr>
       </w:pPr>
       <w:r>
+        <w:t xml:space="preserve">Crafted</w:t>
+      </w:r>
+      <w:r>
+        <w:t xml:space="preserve"> </w:t>
+      </w:r>
+      <w:hyperlink r:id="rId25">
+        <w:r>
+          <w:rPr>
+            <w:rStyle w:val="Hyperlink"/>
+          </w:rPr>
+          <w:t xml:space="preserve">Chorus</w:t>
+        </w:r>
+      </w:hyperlink>
+      <w:r>
+        <w:t xml:space="preserve">’s artist‑centric design language that won marquee music‑club partnerships (Modest Mouse, The Black Crowes, etc.) and crossed revenue milestones.</w:t>
+      </w:r>
+    </w:p>
+    <w:bookmarkEnd w:id="26"/>
+    <w:bookmarkStart w:id="29" w:name="vp-of-design"/>
+    <w:p>
+      <w:pPr>
+        <w:pStyle w:val="Heading2"/>
+      </w:pPr>
+      <w:r>
+        <w:t xml:space="preserve">VP of Design</w:t>
+      </w:r>
+    </w:p>
+    <w:p>
+      <w:pPr>
+        <w:pStyle w:val="FirstParagraph"/>
+      </w:pPr>
+      <w:r>
+        <w:rPr>
+          <w:i/>
+          <w:iCs/>
+        </w:rPr>
+        <w:t xml:space="preserve">CodeSee (exited to GitKraken), Mar 2022-Feb 2024</w:t>
+      </w:r>
+    </w:p>
+    <w:p>
+      <w:pPr>
+        <w:pStyle w:val="Compact"/>
+        <w:numPr>
+          <w:ilvl w:val="0"/>
+          <w:numId w:val="1003"/>
+        </w:numPr>
+      </w:pPr>
+      <w:r>
+        <w:t xml:space="preserve">Partnered with co-founders on product strategy through customer discovery resulting in &gt;$1M in pipeline.</w:t>
+      </w:r>
+    </w:p>
+    <w:p>
+      <w:pPr>
+        <w:pStyle w:val="Compact"/>
+        <w:numPr>
+          <w:ilvl w:val="0"/>
+          <w:numId w:val="1003"/>
+        </w:numPr>
+      </w:pPr>
+      <w:r>
         <w:t xml:space="preserve">Shipped</w:t>
       </w:r>
       <w:r>
         <w:t xml:space="preserve"> </w:t>
       </w:r>
-      <w:hyperlink r:id="rId23">
+      <w:hyperlink r:id="rId27">
         <w:r>
           <w:rPr>
             <w:rStyle w:val="Hyperlink"/>
@@ -148,12 +218,12 @@
         </w:r>
       </w:hyperlink>
       <w:r>
-        <w:t xml:space="preserve">, for service discovery, visualization, and documentation;</w:t>
+        <w:t xml:space="preserve">,</w:t>
       </w:r>
       <w:r>
         <w:t xml:space="preserve"> </w:t>
       </w:r>
-      <w:hyperlink r:id="rId24">
+      <w:hyperlink r:id="rId28">
         <w:r>
           <w:rPr>
             <w:rStyle w:val="Hyperlink"/>
@@ -162,11 +232,26 @@
         </w:r>
       </w:hyperlink>
       <w:r>
-        <w:t xml:space="preserve">, for codebase visualization at the function level; and Automations, which is a code quality and workflows automation tool.</w:t>
-      </w:r>
-    </w:p>
-    <w:bookmarkEnd w:id="25"/>
-    <w:bookmarkStart w:id="27" w:name="head-of-digital-experience"/>
+        <w:t xml:space="preserve"> </w:t>
+      </w:r>
+      <w:r>
+        <w:t xml:space="preserve">and Automations, creating novel approaches to code visualization that improved developer productivity.</w:t>
+      </w:r>
+    </w:p>
+    <w:p>
+      <w:pPr>
+        <w:pStyle w:val="Compact"/>
+        <w:numPr>
+          <w:ilvl w:val="0"/>
+          <w:numId w:val="1003"/>
+        </w:numPr>
+      </w:pPr>
+      <w:r>
+        <w:t xml:space="preserve">Designed CodeSee AI, an agent-powered canvas for visualizing and querying codebases.</w:t>
+      </w:r>
+    </w:p>
+    <w:bookmarkEnd w:id="29"/>
+    <w:bookmarkStart w:id="30" w:name="head-of-digital-experience"/>
     <w:p>
       <w:pPr>
         <w:pStyle w:val="Heading2"/>
@@ -192,53 +277,51 @@
         <w:pStyle w:val="Compact"/>
         <w:numPr>
           <w:ilvl w:val="0"/>
-          <w:numId w:val="1003"/>
-        </w:numPr>
-      </w:pPr>
-      <w:r>
-        <w:t xml:space="preserve">Reported directly to the CEO; member of the extended senior leadership team (15 of ~1500).</w:t>
-      </w:r>
-    </w:p>
-    <w:p>
-      <w:pPr>
-        <w:pStyle w:val="Compact"/>
-        <w:numPr>
-          <w:ilvl w:val="0"/>
-          <w:numId w:val="1003"/>
-        </w:numPr>
-      </w:pPr>
-      <w:r>
-        <w:t xml:space="preserve">Built the company’s digital business from zero to one. Assets include digital apps and services for Urology with Pyx Health and Lit-Control;</w:t>
-      </w:r>
-      <w:r>
-        <w:t xml:space="preserve"> </w:t>
-      </w:r>
-      <w:hyperlink r:id="rId26">
-        <w:r>
-          <w:rPr>
-            <w:rStyle w:val="Hyperlink"/>
-          </w:rPr>
-          <w:t xml:space="preserve">Worst Pain Ever</w:t>
-        </w:r>
-      </w:hyperlink>
-      <w:r>
-        <w:t xml:space="preserve">, the largest online kidney stone patient community. The WPE channels grew from 0 to 300k+ members in 6 months with 2M+ content views, and created new key opinion leader relationships and opportunities in the US.</w:t>
-      </w:r>
-    </w:p>
-    <w:p>
-      <w:pPr>
-        <w:pStyle w:val="Compact"/>
-        <w:numPr>
-          <w:ilvl w:val="0"/>
-          <w:numId w:val="1003"/>
-        </w:numPr>
-      </w:pPr>
-      <w:r>
-        <w:t xml:space="preserve">Led the global digital marketing team that worked with our regional teams to bring marketing activities online. The team mitigated pandemic related restrictions, improved digital traffic by 150%+, conversions by 4.5x, and drove over $6M in pipeline revenue.</w:t>
-      </w:r>
-    </w:p>
-    <w:bookmarkEnd w:id="27"/>
-    <w:bookmarkStart w:id="29" w:name="product-design-lead"/>
+          <w:numId w:val="1004"/>
+        </w:numPr>
+      </w:pPr>
+      <w:r>
+        <w:t xml:space="preserve">Reported directly to the CEO as one of 15 senior leaders in a 1,500-person company. Built and led a 6+ person digital team across PM, design, and marketing.</w:t>
+      </w:r>
+    </w:p>
+    <w:p>
+      <w:pPr>
+        <w:pStyle w:val="Compact"/>
+        <w:numPr>
+          <w:ilvl w:val="0"/>
+          <w:numId w:val="1004"/>
+        </w:numPr>
+      </w:pPr>
+      <w:r>
+        <w:t xml:space="preserve">Launched new digital business in Urology delivering apps in partnership with Pyx Health and Lit-Control.</w:t>
+      </w:r>
+    </w:p>
+    <w:p>
+      <w:pPr>
+        <w:pStyle w:val="Compact"/>
+        <w:numPr>
+          <w:ilvl w:val="0"/>
+          <w:numId w:val="1004"/>
+        </w:numPr>
+      </w:pPr>
+      <w:r>
+        <w:t xml:space="preserve">Created Worst Pain Ever, growing it to the largest online kidney stone patient community with 300k+ members in 6 months with 2M+ content views, establishing new KOL relationships in the US.</w:t>
+      </w:r>
+    </w:p>
+    <w:p>
+      <w:pPr>
+        <w:pStyle w:val="Compact"/>
+        <w:numPr>
+          <w:ilvl w:val="0"/>
+          <w:numId w:val="1004"/>
+        </w:numPr>
+      </w:pPr>
+      <w:r>
+        <w:t xml:space="preserve">Led global digital marketing transformation, created and grew cross-functional team to 10, improving traffic by 150%+, conversions by 4.5x, driving $6M+ in pipeline.</w:t>
+      </w:r>
+    </w:p>
+    <w:bookmarkEnd w:id="30"/>
+    <w:bookmarkStart w:id="31" w:name="product-design-lead"/>
     <w:p>
       <w:pPr>
         <w:pStyle w:val="Heading2"/>
@@ -264,41 +347,39 @@
         <w:pStyle w:val="Compact"/>
         <w:numPr>
           <w:ilvl w:val="0"/>
-          <w:numId w:val="1004"/>
-        </w:numPr>
-      </w:pPr>
-      <w:r>
-        <w:t xml:space="preserve">As the first design hire (#15), I built the UX foundations for</w:t>
-      </w:r>
-      <w:r>
-        <w:t xml:space="preserve"> </w:t>
-      </w:r>
-      <w:hyperlink r:id="rId28">
-        <w:r>
-          <w:rPr>
-            <w:rStyle w:val="Hyperlink"/>
-          </w:rPr>
-          <w:t xml:space="preserve">Honeycomb</w:t>
-        </w:r>
-      </w:hyperlink>
-      <w:r>
-        <w:t xml:space="preserve">. From setup, onboarding, navigation, team workflow, to revamping the main query workflow, the new design enabled better product adoption, utilization, and retention in engineering teams.</w:t>
-      </w:r>
-    </w:p>
-    <w:p>
-      <w:pPr>
-        <w:pStyle w:val="Compact"/>
-        <w:numPr>
-          <w:ilvl w:val="0"/>
-          <w:numId w:val="1004"/>
-        </w:numPr>
-      </w:pPr>
-      <w:r>
-        <w:t xml:space="preserve">Designed and shipped Traces, BubbleUp, and APM. This provided Honeycomb with the ability to visualize services and answer engineering questions, significantly improving time to value for customers. This led to 2x ARR and the next funding round.</w:t>
-      </w:r>
-    </w:p>
-    <w:bookmarkEnd w:id="29"/>
-    <w:bookmarkStart w:id="30" w:name="senior-pm-product-ux"/>
+          <w:numId w:val="1005"/>
+        </w:numPr>
+      </w:pPr>
+      <w:r>
+        <w:t xml:space="preserve">First design hire, built UX foundations that contributed to 2x ARR growth and next funding round.</w:t>
+      </w:r>
+    </w:p>
+    <w:p>
+      <w:pPr>
+        <w:pStyle w:val="Compact"/>
+        <w:numPr>
+          <w:ilvl w:val="0"/>
+          <w:numId w:val="1005"/>
+        </w:numPr>
+      </w:pPr>
+      <w:r>
+        <w:t xml:space="preserve">Redesigned core query workflow, significantly improving product adoption among engineering teams.</w:t>
+      </w:r>
+    </w:p>
+    <w:p>
+      <w:pPr>
+        <w:pStyle w:val="Compact"/>
+        <w:numPr>
+          <w:ilvl w:val="0"/>
+          <w:numId w:val="1005"/>
+        </w:numPr>
+      </w:pPr>
+      <w:r>
+        <w:t xml:space="preserve">Designed and shipped Traces, BubbleUp, and APM which are marquee product differentiators from incumbents that drive sales conversations and revenue.</w:t>
+      </w:r>
+    </w:p>
+    <w:bookmarkEnd w:id="31"/>
+    <w:bookmarkStart w:id="32" w:name="senior-pm-product-ux"/>
     <w:p>
       <w:pPr>
         <w:pStyle w:val="Heading2"/>
@@ -324,151 +405,78 @@
         <w:pStyle w:val="Compact"/>
         <w:numPr>
           <w:ilvl w:val="0"/>
-          <w:numId w:val="1005"/>
-        </w:numPr>
-      </w:pPr>
-      <w:r>
-        <w:t xml:space="preserve">Worked on making Hotmail competitive with Gmail; product managed compose, sweep, rules, and other power user features.</w:t>
-      </w:r>
-    </w:p>
-    <w:p>
-      <w:pPr>
-        <w:pStyle w:val="Compact"/>
-        <w:numPr>
-          <w:ilvl w:val="0"/>
-          <w:numId w:val="1005"/>
-        </w:numPr>
-      </w:pPr>
-      <w:r>
-        <w:t xml:space="preserve">UX PM owner through the redesign and rebrand to Outlook.com. From the WSJ (2012),</w:t>
+          <w:numId w:val="1006"/>
+        </w:numPr>
+      </w:pPr>
+      <w:r>
+        <w:t xml:space="preserve">Led UX strategy for Outlook.com redesign and rebrand from Hotmail, praised by WSJ as having a</w:t>
       </w:r>
       <w:r>
         <w:t xml:space="preserve"> </w:t>
       </w:r>
+      <w:r>
+        <w:t xml:space="preserve">“remarkably user-friendly interface”</w:t>
+      </w:r>
+      <w:r>
+        <w:t xml:space="preserve"> </w:t>
+      </w:r>
+      <w:r>
+        <w:t xml:space="preserve">and being</w:t>
+      </w:r>
+      <w:r>
+        <w:t xml:space="preserve"> </w:t>
+      </w:r>
+      <w:r>
+        <w:t xml:space="preserve">“a winner”</w:t>
+      </w:r>
+      <w:r>
+        <w:t xml:space="preserve">.</w:t>
+      </w:r>
+    </w:p>
+    <w:p>
+      <w:pPr>
+        <w:pStyle w:val="Compact"/>
+        <w:numPr>
+          <w:ilvl w:val="0"/>
+          <w:numId w:val="1006"/>
+        </w:numPr>
+      </w:pPr>
+      <w:r>
+        <w:t xml:space="preserve">Product managed key Outlook.com features including compose, sweep, and rules, increasing user engagement and improving competitive position against Gmail.</w:t>
+      </w:r>
+    </w:p>
+    <w:p>
+      <w:pPr>
+        <w:pStyle w:val="Compact"/>
+        <w:numPr>
+          <w:ilvl w:val="0"/>
+          <w:numId w:val="1006"/>
+        </w:numPr>
+      </w:pPr>
+      <w:r>
+        <w:t xml:space="preserve">Built Twist, an iOS app for photo communication, as part of Office’s Snacky Apps portfolio.</w:t>
+      </w:r>
+    </w:p>
+    <w:bookmarkEnd w:id="32"/>
+    <w:bookmarkStart w:id="33" w:name="additional-experience"/>
+    <w:p>
+      <w:pPr>
+        <w:pStyle w:val="Heading2"/>
+      </w:pPr>
+      <w:r>
+        <w:t xml:space="preserve">Additional Experience</w:t>
+      </w:r>
+    </w:p>
+    <w:p>
+      <w:pPr>
+        <w:pStyle w:val="FirstParagraph"/>
+      </w:pPr>
       <w:r>
         <w:rPr>
           <w:i/>
           <w:iCs/>
         </w:rPr>
-        <w:t xml:space="preserve">“</w:t>
-      </w:r>
-      <w:r>
-        <w:rPr>
-          <w:i/>
-          <w:iCs/>
-        </w:rPr>
-        <w:t xml:space="preserve">Microsoft’s new Outlook.com looks elegant and has a remarkably user-friendly interface. […] Outlook.com is a winner.</w:t>
-      </w:r>
-      <w:r>
-        <w:rPr>
-          <w:i/>
-          <w:iCs/>
-        </w:rPr>
-        <w:t xml:space="preserve">”</w:t>
-      </w:r>
-    </w:p>
-    <w:p>
-      <w:pPr>
-        <w:pStyle w:val="Compact"/>
-        <w:numPr>
-          <w:ilvl w:val="0"/>
-          <w:numId w:val="1005"/>
-        </w:numPr>
-      </w:pPr>
-      <w:r>
-        <w:t xml:space="preserve">Led the development and launch of Twist, an iOS app for photo communication, part of Office’s Snacky Apps strategy.</w:t>
-      </w:r>
-    </w:p>
-    <w:bookmarkEnd w:id="30"/>
-    <w:bookmarkStart w:id="31" w:name="startups-and-contracts"/>
-    <w:p>
-      <w:pPr>
-        <w:pStyle w:val="Heading2"/>
-      </w:pPr>
-      <w:r>
-        <w:t xml:space="preserve">Startups and Contracts</w:t>
-      </w:r>
-    </w:p>
-    <w:p>
-      <w:pPr>
-        <w:pStyle w:val="FirstParagraph"/>
-      </w:pPr>
-      <w:r>
-        <w:rPr>
-          <w:i/>
-          <w:iCs/>
-        </w:rPr>
-        <w:t xml:space="preserve">2015–Present</w:t>
-      </w:r>
-    </w:p>
-    <w:p>
-      <w:pPr>
-        <w:pStyle w:val="Compact"/>
-        <w:numPr>
-          <w:ilvl w:val="0"/>
-          <w:numId w:val="1006"/>
-        </w:numPr>
-      </w:pPr>
-      <w:r>
-        <w:t xml:space="preserve">Co-founded LayerNext (2022), an infrastructure platform for CV/AI workflows.</w:t>
-      </w:r>
-    </w:p>
-    <w:p>
-      <w:pPr>
-        <w:pStyle w:val="Compact"/>
-        <w:numPr>
-          <w:ilvl w:val="0"/>
-          <w:numId w:val="1006"/>
-        </w:numPr>
-      </w:pPr>
-      <w:r>
-        <w:t xml:space="preserve">Led the initial fundraising prototype for nSight Surgical (2021), a hardware and software solution using AI for tracking objects inside the operating room, spun out of Stanford.</w:t>
-      </w:r>
-    </w:p>
-    <w:p>
-      <w:pPr>
-        <w:pStyle w:val="Compact"/>
-        <w:numPr>
-          <w:ilvl w:val="0"/>
-          <w:numId w:val="1006"/>
-        </w:numPr>
-      </w:pPr>
-      <w:r>
-        <w:t xml:space="preserve">Consulted on the design and strategy for Escher Reality (2017, exited to Niantic).</w:t>
-      </w:r>
-    </w:p>
-    <w:p>
-      <w:pPr>
-        <w:pStyle w:val="Compact"/>
-        <w:numPr>
-          <w:ilvl w:val="0"/>
-          <w:numId w:val="1006"/>
-        </w:numPr>
-      </w:pPr>
-      <w:r>
-        <w:t xml:space="preserve">Co-founded Echlo (2016-2017) and launched Pulse, a real-time group location sharing app for iOS and web. Pulse was the first product that can do accurate persistent location sharing with minimal battery draw.</w:t>
-      </w:r>
-    </w:p>
-    <w:bookmarkEnd w:id="31"/>
-    <w:bookmarkStart w:id="32" w:name="software-engineer"/>
-    <w:p>
-      <w:pPr>
-        <w:pStyle w:val="Heading2"/>
-      </w:pPr>
-      <w:r>
-        <w:t xml:space="preserve">Software Engineer</w:t>
-      </w:r>
-    </w:p>
-    <w:p>
-      <w:pPr>
-        <w:pStyle w:val="FirstParagraph"/>
-      </w:pPr>
-      <w:r>
-        <w:rPr>
-          <w:i/>
-          <w:iCs/>
-        </w:rPr>
-        <w:t xml:space="preserve">IBM, Aug 2008–July 2010</w:t>
+        <w:t xml:space="preserve">2008–2024</w:t>
       </w:r>
     </w:p>
     <w:p>
@@ -480,12 +488,60 @@
         </w:numPr>
       </w:pPr>
       <w:r>
-        <w:t xml:space="preserve">Designed and built retail flow software for the largest telco in Singapore.</w:t>
-      </w:r>
-    </w:p>
-    <w:bookmarkEnd w:id="32"/>
+        <w:t xml:space="preserve">Co-founded LayerNext (2022-2024). Computer vision (CV) infra pivoted to AI business insights.</w:t>
+      </w:r>
+    </w:p>
+    <w:p>
+      <w:pPr>
+        <w:pStyle w:val="Compact"/>
+        <w:numPr>
+          <w:ilvl w:val="0"/>
+          <w:numId w:val="1007"/>
+        </w:numPr>
+      </w:pPr>
+      <w:r>
+        <w:t xml:space="preserve">Led development of nSight Surgical’s fundraising prototype (2021), a CV surgical tool tracking system.</w:t>
+      </w:r>
+    </w:p>
+    <w:p>
+      <w:pPr>
+        <w:pStyle w:val="Compact"/>
+        <w:numPr>
+          <w:ilvl w:val="0"/>
+          <w:numId w:val="1007"/>
+        </w:numPr>
+      </w:pPr>
+      <w:r>
+        <w:t xml:space="preserve">Consulted on design for Escher Reality (2017, exited to Niantic) building AR applications and interfaces.</w:t>
+      </w:r>
+    </w:p>
+    <w:p>
+      <w:pPr>
+        <w:pStyle w:val="Compact"/>
+        <w:numPr>
+          <w:ilvl w:val="0"/>
+          <w:numId w:val="1007"/>
+        </w:numPr>
+      </w:pPr>
+      <w:r>
+        <w:t xml:space="preserve">Co-founded Echlo (2016-2017), pioneering real-time location sharing with minimal battery consumption.</w:t>
+      </w:r>
+    </w:p>
+    <w:p>
+      <w:pPr>
+        <w:pStyle w:val="Compact"/>
+        <w:numPr>
+          <w:ilvl w:val="0"/>
+          <w:numId w:val="1007"/>
+        </w:numPr>
+      </w:pPr>
+      <w:r>
+        <w:t xml:space="preserve">Software Engineer at IBM (2008-2010), building retail flow software for Singapore’s largest telco.</w:t>
+      </w:r>
+    </w:p>
     <w:bookmarkEnd w:id="33"/>
-    <w:bookmarkStart w:id="36" w:name="education"/>
+    <w:bookmarkEnd w:id="34"/>
+    <w:bookmarkStart w:id="37" w:name="education"/>
     <w:p>
       <w:pPr>
         <w:pStyle w:val="Heading1"/>
@@ -494,7 +550,7 @@
         <w:t xml:space="preserve">Education</w:t>
       </w:r>
     </w:p>
-    <w:bookmarkStart w:id="34" w:name="masters-in-human-computer-interaction"/>
+    <w:bookmarkStart w:id="35" w:name="masters-in-human-computer-interaction"/>
     <w:p>
       <w:pPr>
         <w:pStyle w:val="Heading2"/>
@@ -515,8 +571,8 @@
         <w:t xml:space="preserve">Carnegie-Mellon University, 2011</w:t>
       </w:r>
     </w:p>
-    <w:bookmarkEnd w:id="34"/>
-    <w:bookmarkStart w:id="35" w:name="b.eng-hons.-in-electrical-engineering"/>
+    <w:bookmarkEnd w:id="35"/>
+    <w:bookmarkStart w:id="36" w:name="b.eng-hons.-in-electrical-engineering"/>
     <w:p>
       <w:pPr>
         <w:pStyle w:val="Heading2"/>
@@ -537,9 +593,13 @@
         <w:t xml:space="preserve">National University of Singapore, 2008</w:t>
       </w:r>
     </w:p>
-    <w:bookmarkEnd w:id="35"/>
     <w:bookmarkEnd w:id="36"/>
-    <w:sectPr/>
+    <w:bookmarkEnd w:id="37"/>
+    <w:sectPr>
+      <w:footnotePr>
+        <w:numRestart w:val="eachSect"/>
+      </w:footnotePr>
+    </w:sectPr>
   </w:body>
 </w:document>
 </file>
@@ -577,7 +637,7 @@
       <w:lvlText w:val=" "/>
       <w:lvlJc w:val="left"/>
       <w:pPr>
-        <w:ind w:left="720" w:hanging="480"/>
+        <w:ind w:left="720" w:hanging="360"/>
       </w:pPr>
     </w:lvl>
     <w:lvl w:ilvl="1">
@@ -585,7 +645,7 @@
       <w:lvlText w:val=" "/>
       <w:lvlJc w:val="left"/>
       <w:pPr>
-        <w:ind w:left="1440" w:hanging="480"/>
+        <w:ind w:left="1440" w:hanging="360"/>
       </w:pPr>
     </w:lvl>
     <w:lvl w:ilvl="2">
@@ -593,7 +653,7 @@
       <w:lvlText w:val=" "/>
       <w:lvlJc w:val="left"/>
       <w:pPr>
-        <w:ind w:left="2160" w:hanging="480"/>
+        <w:ind w:left="2160" w:hanging="360"/>
       </w:pPr>
     </w:lvl>
     <w:lvl w:ilvl="3">
@@ -601,7 +661,7 @@
       <w:lvlText w:val=" "/>
       <w:lvlJc w:val="left"/>
       <w:pPr>
-        <w:ind w:left="2880" w:hanging="480"/>
+        <w:ind w:left="2880" w:hanging="360"/>
       </w:pPr>
     </w:lvl>
     <w:lvl w:ilvl="4">
@@ -609,7 +669,7 @@
       <w:lvlText w:val=" "/>
       <w:lvlJc w:val="left"/>
       <w:pPr>
-        <w:ind w:left="3600" w:hanging="480"/>
+        <w:ind w:left="3600" w:hanging="360"/>
       </w:pPr>
     </w:lvl>
     <w:lvl w:ilvl="5">
@@ -617,7 +677,7 @@
       <w:lvlText w:val=" "/>
       <w:lvlJc w:val="left"/>
       <w:pPr>
-        <w:ind w:left="4320" w:hanging="480"/>
+        <w:ind w:left="4320" w:hanging="360"/>
       </w:pPr>
     </w:lvl>
     <w:lvl w:ilvl="6">
@@ -625,7 +685,7 @@
       <w:lvlText w:val=" "/>
       <w:lvlJc w:val="left"/>
       <w:pPr>
-        <w:ind w:left="5040" w:hanging="480"/>
+        <w:ind w:left="5040" w:hanging="360"/>
       </w:pPr>
     </w:lvl>
     <w:lvl w:ilvl="7">
@@ -633,7 +693,7 @@
       <w:lvlText w:val=" "/>
       <w:lvlJc w:val="left"/>
       <w:pPr>
-        <w:ind w:left="5760" w:hanging="480"/>
+        <w:ind w:left="5760" w:hanging="360"/>
       </w:pPr>
     </w:lvl>
     <w:lvl w:ilvl="8">
@@ -641,7 +701,7 @@
       <w:lvlText w:val=" "/>
       <w:lvlJc w:val="left"/>
       <w:pPr>
-        <w:ind w:left="6480" w:hanging="480"/>
+        <w:ind w:left="6480" w:hanging="360"/>
       </w:pPr>
     </w:lvl>
   </w:abstractNum>
@@ -650,75 +710,102 @@
     <w:multiLevelType w:val="multilevel"/>
     <w:lvl w:ilvl="0">
       <w:numFmt w:val="bullet"/>
-      <w:lvlText w:val="•"/>
+      <w:lvlText w:val=""/>
       <w:lvlJc w:val="left"/>
       <w:pPr>
-        <w:ind w:left="720" w:hanging="480"/>
-      </w:pPr>
+        <w:ind w:left="720" w:hanging="360"/>
+      </w:pPr>
+      <w:rPr>
+        <w:rFonts w:ascii="Symbol" w:hAnsi="Symbol" w:cs="Symbol" w:hint="default"/>
+      </w:rPr>
     </w:lvl>
     <w:lvl w:ilvl="1">
       <w:numFmt w:val="bullet"/>
-      <w:lvlText w:val="–"/>
+      <w:lvlText w:val="o"/>
       <w:lvlJc w:val="left"/>
       <w:pPr>
-        <w:ind w:left="1440" w:hanging="480"/>
-      </w:pPr>
+        <w:ind w:left="1440" w:hanging="360"/>
+      </w:pPr>
+      <w:rPr>
+        <w:rFonts w:ascii="Courier New" w:hAnsi="Courier New" w:cs="Courier New" w:hint="default"/>
+      </w:rPr>
     </w:lvl>
     <w:lvl w:ilvl="2">
       <w:numFmt w:val="bullet"/>
-      <w:lvlText w:val="•"/>
+      <w:lvlText w:val=""/>
       <w:lvlJc w:val="left"/>
       <w:pPr>
-        <w:ind w:left="2160" w:hanging="480"/>
-      </w:pPr>
+        <w:ind w:left="2160" w:hanging="360"/>
+      </w:pPr>
+      <w:rPr>
+        <w:rFonts w:ascii="Wingdings" w:hAnsi="Wingdings" w:cs="Wingdings" w:hint="default"/>
+      </w:rPr>
     </w:lvl>
     <w:lvl w:ilvl="3">
       <w:numFmt w:val="bullet"/>
-      <w:lvlText w:val="–"/>
+      <w:lvlText w:val=""/>
       <w:lvlJc w:val="left"/>
       <w:pPr>
-        <w:ind w:left="2880" w:hanging="480"/>
-      </w:pPr>
+        <w:ind w:left="2880" w:hanging="360"/>
+      </w:pPr>
+      <w:rPr>
+        <w:rFonts w:ascii="Symbol" w:hAnsi="Symbol" w:cs="Symbol" w:hint="default"/>
+      </w:rPr>
     </w:lvl>
     <w:lvl w:ilvl="4">
       <w:numFmt w:val="bullet"/>
-      <w:lvlText w:val="•"/>
+      <w:lvlText w:val="o"/>
       <w:lvlJc w:val="left"/>
       <w:pPr>
-        <w:ind w:left="3600" w:hanging="480"/>
-      </w:pPr>
+        <w:ind w:left="3600" w:hanging="360"/>
+      </w:pPr>
+      <w:rPr>
+        <w:rFonts w:ascii="Courier New" w:hAnsi="Courier New" w:cs="Courier New" w:hint="default"/>
+      </w:rPr>
     </w:lvl>
     <w:lvl w:ilvl="5">
       <w:numFmt w:val="bullet"/>
-      <w:lvlText w:val="–"/>
+      <w:lvlText w:val=""/>
       <w:lvlJc w:val="left"/>
       <w:pPr>
-        <w:ind w:left="4320" w:hanging="480"/>
-      </w:pPr>
+        <w:ind w:left="4320" w:hanging="360"/>
+      </w:pPr>
+      <w:rPr>
+        <w:rFonts w:ascii="Wingdings" w:hAnsi="Wingdings" w:cs="Wingdings" w:hint="default"/>
+      </w:rPr>
     </w:lvl>
     <w:lvl w:ilvl="6">
       <w:numFmt w:val="bullet"/>
-      <w:lvlText w:val="•"/>
+      <w:lvlText w:val=""/>
       <w:lvlJc w:val="left"/>
       <w:pPr>
-        <w:ind w:left="5040" w:hanging="480"/>
-      </w:pPr>
+        <w:ind w:left="5040" w:hanging="360"/>
+      </w:pPr>
+      <w:rPr>
+        <w:rFonts w:ascii="Symbol" w:hAnsi="Symbol" w:cs="Symbol" w:hint="default"/>
+      </w:rPr>
     </w:lvl>
     <w:lvl w:ilvl="7">
       <w:numFmt w:val="bullet"/>
-      <w:lvlText w:val="–"/>
+      <w:lvlText w:val="o"/>
       <w:lvlJc w:val="left"/>
       <w:pPr>
-        <w:ind w:left="5760" w:hanging="480"/>
-      </w:pPr>
+        <w:ind w:left="5760" w:hanging="360"/>
+      </w:pPr>
+      <w:rPr>
+        <w:rFonts w:ascii="Courier New" w:hAnsi="Courier New" w:cs="Courier New" w:hint="default"/>
+      </w:rPr>
     </w:lvl>
     <w:lvl w:ilvl="8">
       <w:numFmt w:val="bullet"/>
-      <w:lvlText w:val="•"/>
+      <w:lvlText w:val=""/>
       <w:lvlJc w:val="left"/>
       <w:pPr>
-        <w:ind w:left="6480" w:hanging="480"/>
-      </w:pPr>
+        <w:ind w:left="6480" w:hanging="360"/>
+      </w:pPr>
+      <w:rPr>
+        <w:rFonts w:ascii="Wingdings" w:hAnsi="Wingdings" w:cs="Wingdings" w:hint="default"/>
+      </w:rPr>
     </w:lvl>
   </w:abstractNum>
   <w:num w:numId="1000">
@@ -797,57 +884,94 @@
     <w:name w:val="Title"/>
     <w:basedOn w:val="Normal"/>
     <w:next w:val="BodyText"/>
-    <w:qFormat/>
-    <w:pPr>
-      <w:keepNext/>
-      <w:keepLines/>
-      <w:spacing w:after="240" w:before="480"/>
+    <w:link w:val="TitleChar"/>
+    <w:uiPriority w:val="10"/>
+    <w:qFormat/>
+    <w:rsid w:val="00A10FD9"/>
+    <w:pPr>
+      <w:spacing w:after="80" w:line="240" w:lineRule="auto"/>
+      <w:contextualSpacing/>
       <w:jc w:val="center"/>
     </w:pPr>
     <w:rPr>
       <w:rFonts w:asciiTheme="majorHAnsi" w:cstheme="majorBidi" w:eastAsiaTheme="majorEastAsia" w:hAnsiTheme="majorHAnsi"/>
-      <w:b/>
-      <w:bCs/>
-      <w:color w:themeColor="accent1" w:themeShade="B5" w:val="345A8A"/>
-      <w:sz w:val="36"/>
-      <w:szCs w:val="36"/>
+      <w:sz w:val="56"/>
+      <w:szCs w:val="56"/>
+    </w:rPr>
+  </w:style>
+  <w:style w:customStyle="1" w:styleId="TitleChar" w:type="character">
+    <w:name w:val="Title Char"/>
+    <w:basedOn w:val="DefaultParagraphFont"/>
+    <w:link w:val="Title"/>
+    <w:uiPriority w:val="10"/>
+    <w:rsid w:val="00A10FD9"/>
+    <w:rPr>
+      <w:rFonts w:asciiTheme="majorHAnsi" w:cstheme="majorBidi" w:eastAsiaTheme="majorEastAsia" w:hAnsiTheme="majorHAnsi"/>
+      <w:sz w:val="56"/>
+      <w:szCs w:val="56"/>
     </w:rPr>
   </w:style>
   <w:style w:styleId="Subtitle" w:type="paragraph">
     <w:name w:val="Subtitle"/>
     <w:basedOn w:val="Title"/>
     <w:next w:val="BodyText"/>
+    <w:link w:val="SubtitleChar"/>
+    <w:uiPriority w:val="11"/>
+    <w:qFormat/>
+    <w:rsid w:val="00A10FD9"/>
+    <w:pPr>
+      <w:numPr>
+        <w:ilvl w:val="1"/>
+      </w:numPr>
+    </w:pPr>
+    <w:rPr>
+      <w:rFonts w:cstheme="majorBidi" w:eastAsiaTheme="majorEastAsia"/>
+      <w:spacing w:val="15"/>
+      <w:sz w:val="28"/>
+      <w:szCs w:val="28"/>
+    </w:rPr>
+  </w:style>
+  <w:style w:customStyle="1" w:styleId="SubtitleChar" w:type="character">
+    <w:name w:val="Subtitle Char"/>
+    <w:basedOn w:val="DefaultParagraphFont"/>
+    <w:link w:val="Subtitle"/>
+    <w:uiPriority w:val="11"/>
+    <w:rsid w:val="00A10FD9"/>
+    <w:rPr>
+      <w:rFonts w:cstheme="majorBidi" w:eastAsiaTheme="majorEastAsia"/>
+      <w:color w:themeColor="text1" w:themeTint="A6" w:val="595959"/>
+      <w:spacing w:val="15"/>
+      <w:sz w:val="28"/>
+      <w:szCs w:val="28"/>
+    </w:rPr>
+  </w:style>
+  <w:style w:customStyle="1" w:styleId="Author" w:type="paragraph">
+    <w:name w:val="Author"/>
+    <w:basedOn w:val="Title"/>
+    <w:next w:val="BodyText"/>
     <w:qFormat/>
     <w:pPr>
       <w:keepNext/>
       <w:keepLines/>
-      <w:spacing w:after="240" w:before="240"/>
-      <w:jc w:val="center"/>
-    </w:pPr>
-    <w:rPr>
-      <w:sz w:val="30"/>
-      <w:szCs w:val="30"/>
-    </w:rPr>
-  </w:style>
-  <w:style w:customStyle="1" w:styleId="Author" w:type="paragraph">
-    <w:name w:val="Author"/>
+    </w:pPr>
+    <w:rPr>
+      <w:sz w:val="24"/>
+      <w:szCs w:val="24"/>
+    </w:rPr>
+  </w:style>
+  <w:style w:styleId="Date" w:type="paragraph">
+    <w:name w:val="Date"/>
+    <w:basedOn w:val="Title"/>
     <w:next w:val="BodyText"/>
     <w:qFormat/>
     <w:pPr>
       <w:keepNext/>
       <w:keepLines/>
-      <w:jc w:val="center"/>
-    </w:pPr>
-  </w:style>
-  <w:style w:styleId="Date" w:type="paragraph">
-    <w:name w:val="Date"/>
-    <w:next w:val="BodyText"/>
-    <w:qFormat/>
-    <w:pPr>
-      <w:keepNext/>
-      <w:keepLines/>
-      <w:jc w:val="center"/>
-    </w:pPr>
+    </w:pPr>
+    <w:rPr>
+      <w:sz w:val="24"/>
+      <w:szCs w:val="24"/>
+    </w:rPr>
   </w:style>
   <w:style w:customStyle="1" w:styleId="AbstractTitle" w:type="paragraph">
     <w:name w:val="Abstract Title"/>
@@ -862,7 +986,6 @@
     </w:pPr>
     <w:rPr>
       <w:b/>
-      <w:color w:val="345A8A"/>
       <w:sz w:val="20"/>
       <w:szCs w:val="20"/>
     </w:rPr>
@@ -891,191 +1014,321 @@
     <w:rPr/>
   </w:style>
   <w:style w:styleId="Heading1" w:type="paragraph">
-    <w:name w:val="Heading 1"/>
+    <w:name w:val="heading 1"/>
     <w:basedOn w:val="Normal"/>
     <w:next w:val="BodyText"/>
+    <w:link w:val="Heading1Char"/>
     <w:uiPriority w:val="9"/>
     <w:qFormat/>
+    <w:rsid w:val="00A10FD9"/>
     <w:pPr>
       <w:keepNext/>
       <w:keepLines/>
-      <w:spacing w:after="0" w:before="480"/>
+      <w:spacing w:after="80" w:before="360"/>
       <w:outlineLvl w:val="0"/>
     </w:pPr>
     <w:rPr>
       <w:rFonts w:asciiTheme="majorHAnsi" w:cstheme="majorBidi" w:eastAsiaTheme="majorEastAsia" w:hAnsiTheme="majorHAnsi"/>
-      <w:b/>
-      <w:bCs/>
-      <w:color w:themeColor="accent1" w:val="4F81BD"/>
+      <w:color w:themeColor="accent1" w:themeShade="BF" w:val="0F4761"/>
+      <w:sz w:val="40"/>
+      <w:szCs w:val="40"/>
+    </w:rPr>
+  </w:style>
+  <w:style w:styleId="Heading2" w:type="paragraph">
+    <w:name w:val="heading 2"/>
+    <w:basedOn w:val="Normal"/>
+    <w:next w:val="BodyText"/>
+    <w:link w:val="Heading2Char"/>
+    <w:uiPriority w:val="9"/>
+    <w:semiHidden/>
+    <w:unhideWhenUsed/>
+    <w:qFormat/>
+    <w:rsid w:val="00A10FD9"/>
+    <w:pPr>
+      <w:keepNext/>
+      <w:keepLines/>
+      <w:spacing w:after="80" w:before="160"/>
+      <w:outlineLvl w:val="1"/>
+    </w:pPr>
+    <w:rPr>
+      <w:rFonts w:asciiTheme="majorHAnsi" w:cstheme="majorBidi" w:eastAsiaTheme="majorEastAsia" w:hAnsiTheme="majorHAnsi"/>
+      <w:color w:themeColor="accent1" w:themeShade="BF" w:val="0F4761"/>
       <w:sz w:val="32"/>
       <w:szCs w:val="32"/>
     </w:rPr>
   </w:style>
-  <w:style w:styleId="Heading2" w:type="paragraph">
-    <w:name w:val="Heading 2"/>
+  <w:style w:styleId="Heading3" w:type="paragraph">
+    <w:name w:val="heading 3"/>
     <w:basedOn w:val="Normal"/>
     <w:next w:val="BodyText"/>
+    <w:link w:val="Heading3Char"/>
     <w:uiPriority w:val="9"/>
+    <w:semiHidden/>
     <w:unhideWhenUsed/>
     <w:qFormat/>
+    <w:rsid w:val="00A10FD9"/>
     <w:pPr>
       <w:keepNext/>
       <w:keepLines/>
-      <w:spacing w:after="0" w:before="200"/>
-      <w:outlineLvl w:val="1"/>
-    </w:pPr>
-    <w:rPr>
-      <w:rFonts w:asciiTheme="majorHAnsi" w:cstheme="majorBidi" w:eastAsiaTheme="majorEastAsia" w:hAnsiTheme="majorHAnsi"/>
-      <w:b/>
-      <w:bCs/>
-      <w:color w:themeColor="accent1" w:val="4F81BD"/>
+      <w:spacing w:after="80" w:before="160"/>
+      <w:outlineLvl w:val="2"/>
+    </w:pPr>
+    <w:rPr>
+      <w:rFonts w:cstheme="majorBidi" w:eastAsiaTheme="majorEastAsia"/>
+      <w:color w:themeColor="accent1" w:themeShade="BF" w:val="0F4761"/>
       <w:sz w:val="28"/>
       <w:szCs w:val="28"/>
     </w:rPr>
   </w:style>
-  <w:style w:styleId="Heading3" w:type="paragraph">
-    <w:name w:val="Heading 3"/>
+  <w:style w:styleId="Heading4" w:type="paragraph">
+    <w:name w:val="heading 4"/>
     <w:basedOn w:val="Normal"/>
     <w:next w:val="BodyText"/>
+    <w:link w:val="Heading4Char"/>
     <w:uiPriority w:val="9"/>
+    <w:semiHidden/>
     <w:unhideWhenUsed/>
     <w:qFormat/>
+    <w:rsid w:val="00A10FD9"/>
     <w:pPr>
       <w:keepNext/>
       <w:keepLines/>
-      <w:spacing w:after="0" w:before="200"/>
-      <w:outlineLvl w:val="2"/>
-    </w:pPr>
-    <w:rPr>
-      <w:rFonts w:asciiTheme="majorHAnsi" w:cstheme="majorBidi" w:eastAsiaTheme="majorEastAsia" w:hAnsiTheme="majorHAnsi"/>
-      <w:b/>
-      <w:bCs/>
-      <w:color w:themeColor="accent1" w:val="4F81BD"/>
-      <w:sz w:val="24"/>
-      <w:szCs w:val="24"/>
-    </w:rPr>
-  </w:style>
-  <w:style w:styleId="Heading4" w:type="paragraph">
-    <w:name w:val="Heading 4"/>
+      <w:spacing w:after="40" w:before="80"/>
+      <w:outlineLvl w:val="3"/>
+    </w:pPr>
+    <w:rPr>
+      <w:rFonts w:cstheme="majorBidi" w:eastAsiaTheme="majorEastAsia"/>
+      <w:i/>
+      <w:iCs/>
+      <w:color w:themeColor="accent1" w:themeShade="BF" w:val="0F4761"/>
+    </w:rPr>
+  </w:style>
+  <w:style w:styleId="Heading5" w:type="paragraph">
+    <w:name w:val="heading 5"/>
     <w:basedOn w:val="Normal"/>
     <w:next w:val="BodyText"/>
+    <w:link w:val="Heading5Char"/>
     <w:uiPriority w:val="9"/>
+    <w:semiHidden/>
     <w:unhideWhenUsed/>
     <w:qFormat/>
+    <w:rsid w:val="00A10FD9"/>
     <w:pPr>
       <w:keepNext/>
       <w:keepLines/>
-      <w:spacing w:after="0" w:before="200"/>
-      <w:outlineLvl w:val="3"/>
-    </w:pPr>
-    <w:rPr>
-      <w:rFonts w:asciiTheme="majorHAnsi" w:cstheme="majorBidi" w:eastAsiaTheme="majorEastAsia" w:hAnsiTheme="majorHAnsi"/>
-      <w:bCs/>
-      <w:i/>
-      <w:color w:themeColor="accent1" w:val="4F81BD"/>
-      <w:sz w:val="24"/>
-      <w:szCs w:val="24"/>
-    </w:rPr>
-  </w:style>
-  <w:style w:styleId="Heading5" w:type="paragraph">
-    <w:name w:val="Heading 5"/>
+      <w:spacing w:after="40" w:before="80"/>
+      <w:outlineLvl w:val="4"/>
+    </w:pPr>
+    <w:rPr>
+      <w:rFonts w:cstheme="majorBidi" w:eastAsiaTheme="majorEastAsia"/>
+      <w:color w:themeColor="accent1" w:themeShade="BF" w:val="0F4761"/>
+    </w:rPr>
+  </w:style>
+  <w:style w:styleId="Heading6" w:type="paragraph">
+    <w:name w:val="heading 6"/>
     <w:basedOn w:val="Normal"/>
     <w:next w:val="BodyText"/>
+    <w:link w:val="Heading6Char"/>
     <w:uiPriority w:val="9"/>
+    <w:semiHidden/>
     <w:unhideWhenUsed/>
     <w:qFormat/>
+    <w:rsid w:val="00A10FD9"/>
     <w:pPr>
       <w:keepNext/>
       <w:keepLines/>
-      <w:spacing w:after="0" w:before="200"/>
-      <w:outlineLvl w:val="4"/>
-    </w:pPr>
-    <w:rPr>
-      <w:rFonts w:asciiTheme="majorHAnsi" w:cstheme="majorBidi" w:eastAsiaTheme="majorEastAsia" w:hAnsiTheme="majorHAnsi"/>
+      <w:spacing w:after="0" w:before="40"/>
+      <w:outlineLvl w:val="5"/>
+    </w:pPr>
+    <w:rPr>
+      <w:rFonts w:cstheme="majorBidi" w:eastAsiaTheme="majorEastAsia"/>
+      <w:i/>
       <w:iCs/>
-      <w:color w:themeColor="accent1" w:val="4F81BD"/>
-      <w:sz w:val="24"/>
-      <w:szCs w:val="24"/>
-    </w:rPr>
-  </w:style>
-  <w:style w:styleId="Heading6" w:type="paragraph">
-    <w:name w:val="Heading 6"/>
+      <w:color w:themeColor="text1" w:themeTint="A6" w:val="595959"/>
+    </w:rPr>
+  </w:style>
+  <w:style w:styleId="Heading7" w:type="paragraph">
+    <w:name w:val="heading 7"/>
     <w:basedOn w:val="Normal"/>
     <w:next w:val="BodyText"/>
+    <w:link w:val="Heading7Char"/>
     <w:uiPriority w:val="9"/>
+    <w:semiHidden/>
     <w:unhideWhenUsed/>
     <w:qFormat/>
+    <w:rsid w:val="00A10FD9"/>
     <w:pPr>
       <w:keepNext/>
       <w:keepLines/>
-      <w:spacing w:after="0" w:before="200"/>
-      <w:outlineLvl w:val="5"/>
-    </w:pPr>
-    <w:rPr>
-      <w:rFonts w:asciiTheme="majorHAnsi" w:cstheme="majorBidi" w:eastAsiaTheme="majorEastAsia" w:hAnsiTheme="majorHAnsi"/>
-      <w:color w:themeColor="accent1" w:val="4F81BD"/>
-      <w:sz w:val="24"/>
-      <w:szCs w:val="24"/>
-    </w:rPr>
-  </w:style>
-  <w:style w:styleId="Heading7" w:type="paragraph">
-    <w:name w:val="Heading 7"/>
+      <w:spacing w:after="0" w:before="40"/>
+      <w:outlineLvl w:val="6"/>
+    </w:pPr>
+    <w:rPr>
+      <w:rFonts w:cstheme="majorBidi" w:eastAsiaTheme="majorEastAsia"/>
+      <w:color w:themeColor="text1" w:themeTint="A6" w:val="595959"/>
+    </w:rPr>
+  </w:style>
+  <w:style w:styleId="Heading8" w:type="paragraph">
+    <w:name w:val="heading 8"/>
     <w:basedOn w:val="Normal"/>
     <w:next w:val="BodyText"/>
+    <w:link w:val="Heading8Char"/>
     <w:uiPriority w:val="9"/>
+    <w:semiHidden/>
     <w:unhideWhenUsed/>
     <w:qFormat/>
+    <w:rsid w:val="00A10FD9"/>
     <w:pPr>
       <w:keepNext/>
       <w:keepLines/>
-      <w:spacing w:after="0" w:before="200"/>
-      <w:outlineLvl w:val="6"/>
-    </w:pPr>
-    <w:rPr>
-      <w:rFonts w:asciiTheme="majorHAnsi" w:cstheme="majorBidi" w:eastAsiaTheme="majorEastAsia" w:hAnsiTheme="majorHAnsi"/>
-      <w:color w:themeColor="accent1" w:val="4F81BD"/>
-      <w:sz w:val="24"/>
-      <w:szCs w:val="24"/>
-    </w:rPr>
-  </w:style>
-  <w:style w:styleId="Heading8" w:type="paragraph">
-    <w:name w:val="Heading 8"/>
+      <w:spacing w:after="0"/>
+      <w:outlineLvl w:val="7"/>
+    </w:pPr>
+    <w:rPr>
+      <w:rFonts w:cstheme="majorBidi" w:eastAsiaTheme="majorEastAsia"/>
+      <w:i/>
+      <w:iCs/>
+      <w:color w:themeColor="text1" w:themeTint="D8" w:val="272727"/>
+    </w:rPr>
+  </w:style>
+  <w:style w:styleId="Heading9" w:type="paragraph">
+    <w:name w:val="heading 9"/>
     <w:basedOn w:val="Normal"/>
     <w:next w:val="BodyText"/>
+    <w:link w:val="Heading9Char"/>
     <w:uiPriority w:val="9"/>
+    <w:semiHidden/>
     <w:unhideWhenUsed/>
     <w:qFormat/>
+    <w:rsid w:val="00A10FD9"/>
     <w:pPr>
       <w:keepNext/>
       <w:keepLines/>
-      <w:spacing w:after="0" w:before="200"/>
-      <w:outlineLvl w:val="7"/>
-    </w:pPr>
+      <w:spacing w:after="0"/>
+      <w:outlineLvl w:val="8"/>
+    </w:pPr>
+    <w:rPr>
+      <w:rFonts w:cstheme="majorBidi" w:eastAsiaTheme="majorEastAsia"/>
+      <w:color w:themeColor="text1" w:themeTint="D8" w:val="272727"/>
+    </w:rPr>
+  </w:style>
+  <w:style w:customStyle="1" w:styleId="Heading1Char" w:type="character">
+    <w:name w:val="Heading 1 Char"/>
+    <w:basedOn w:val="DefaultParagraphFont"/>
+    <w:link w:val="Heading1"/>
+    <w:uiPriority w:val="9"/>
+    <w:rsid w:val="00A10FD9"/>
     <w:rPr>
       <w:rFonts w:asciiTheme="majorHAnsi" w:cstheme="majorBidi" w:eastAsiaTheme="majorEastAsia" w:hAnsiTheme="majorHAnsi"/>
-      <w:color w:themeColor="accent1" w:val="4F81BD"/>
-      <w:sz w:val="24"/>
-      <w:szCs w:val="24"/>
-    </w:rPr>
-  </w:style>
-  <w:style w:styleId="Heading9" w:type="paragraph">
-    <w:name w:val="Heading 9"/>
-    <w:basedOn w:val="Normal"/>
-    <w:next w:val="BodyText"/>
+      <w:color w:themeColor="accent1" w:themeShade="BF" w:val="0F4761"/>
+      <w:sz w:val="40"/>
+      <w:szCs w:val="40"/>
+    </w:rPr>
+  </w:style>
+  <w:style w:customStyle="1" w:styleId="Heading2Char" w:type="character">
+    <w:name w:val="Heading 2 Char"/>
+    <w:basedOn w:val="DefaultParagraphFont"/>
+    <w:link w:val="Heading2"/>
     <w:uiPriority w:val="9"/>
-    <w:unhideWhenUsed/>
-    <w:qFormat/>
-    <w:pPr>
-      <w:keepNext/>
-      <w:keepLines/>
-      <w:spacing w:after="0" w:before="200"/>
-      <w:outlineLvl w:val="8"/>
-    </w:pPr>
+    <w:semiHidden/>
+    <w:rsid w:val="00A10FD9"/>
     <w:rPr>
       <w:rFonts w:asciiTheme="majorHAnsi" w:cstheme="majorBidi" w:eastAsiaTheme="majorEastAsia" w:hAnsiTheme="majorHAnsi"/>
-      <w:color w:themeColor="accent1" w:val="4F81BD"/>
-      <w:sz w:val="24"/>
-      <w:szCs w:val="24"/>
+      <w:color w:themeColor="accent1" w:themeShade="BF" w:val="0F4761"/>
+      <w:sz w:val="32"/>
+      <w:szCs w:val="32"/>
+    </w:rPr>
+  </w:style>
+  <w:style w:customStyle="1" w:styleId="Heading3Char" w:type="character">
+    <w:name w:val="Heading 3 Char"/>
+    <w:basedOn w:val="DefaultParagraphFont"/>
+    <w:link w:val="Heading3"/>
+    <w:uiPriority w:val="9"/>
+    <w:semiHidden/>
+    <w:rsid w:val="00A10FD9"/>
+    <w:rPr>
+      <w:rFonts w:cstheme="majorBidi" w:eastAsiaTheme="majorEastAsia"/>
+      <w:color w:themeColor="accent1" w:themeShade="BF" w:val="0F4761"/>
+      <w:sz w:val="28"/>
+      <w:szCs w:val="28"/>
+    </w:rPr>
+  </w:style>
+  <w:style w:customStyle="1" w:styleId="Heading4Char" w:type="character">
+    <w:name w:val="Heading 4 Char"/>
+    <w:basedOn w:val="DefaultParagraphFont"/>
+    <w:link w:val="Heading4"/>
+    <w:uiPriority w:val="9"/>
+    <w:semiHidden/>
+    <w:rsid w:val="00A10FD9"/>
+    <w:rPr>
+      <w:rFonts w:cstheme="majorBidi" w:eastAsiaTheme="majorEastAsia"/>
+      <w:i/>
+      <w:iCs/>
+      <w:color w:themeColor="accent1" w:themeShade="BF" w:val="0F4761"/>
+    </w:rPr>
+  </w:style>
+  <w:style w:customStyle="1" w:styleId="Heading5Char" w:type="character">
+    <w:name w:val="Heading 5 Char"/>
+    <w:basedOn w:val="DefaultParagraphFont"/>
+    <w:link w:val="Heading5"/>
+    <w:uiPriority w:val="9"/>
+    <w:semiHidden/>
+    <w:rsid w:val="00A10FD9"/>
+    <w:rPr>
+      <w:rFonts w:cstheme="majorBidi" w:eastAsiaTheme="majorEastAsia"/>
+      <w:color w:themeColor="accent1" w:themeShade="BF" w:val="0F4761"/>
+    </w:rPr>
+  </w:style>
+  <w:style w:customStyle="1" w:styleId="Heading6Char" w:type="character">
+    <w:name w:val="Heading 6 Char"/>
+    <w:basedOn w:val="DefaultParagraphFont"/>
+    <w:link w:val="Heading6"/>
+    <w:uiPriority w:val="9"/>
+    <w:semiHidden/>
+    <w:rsid w:val="00A10FD9"/>
+    <w:rPr>
+      <w:rFonts w:cstheme="majorBidi" w:eastAsiaTheme="majorEastAsia"/>
+      <w:i/>
+      <w:iCs/>
+      <w:color w:themeColor="text1" w:themeTint="A6" w:val="595959"/>
+    </w:rPr>
+  </w:style>
+  <w:style w:customStyle="1" w:styleId="Heading7Char" w:type="character">
+    <w:name w:val="Heading 7 Char"/>
+    <w:basedOn w:val="DefaultParagraphFont"/>
+    <w:link w:val="Heading7"/>
+    <w:uiPriority w:val="9"/>
+    <w:semiHidden/>
+    <w:rsid w:val="00A10FD9"/>
+    <w:rPr>
+      <w:rFonts w:cstheme="majorBidi" w:eastAsiaTheme="majorEastAsia"/>
+      <w:color w:themeColor="text1" w:themeTint="A6" w:val="595959"/>
+    </w:rPr>
+  </w:style>
+  <w:style w:customStyle="1" w:styleId="Heading8Char" w:type="character">
+    <w:name w:val="Heading 8 Char"/>
+    <w:basedOn w:val="DefaultParagraphFont"/>
+    <w:link w:val="Heading8"/>
+    <w:uiPriority w:val="9"/>
+    <w:semiHidden/>
+    <w:rsid w:val="00A10FD9"/>
+    <w:rPr>
+      <w:rFonts w:cstheme="majorBidi" w:eastAsiaTheme="majorEastAsia"/>
+      <w:i/>
+      <w:iCs/>
+      <w:color w:themeColor="text1" w:themeTint="D8" w:val="272727"/>
+    </w:rPr>
+  </w:style>
+  <w:style w:customStyle="1" w:styleId="Heading9Char" w:type="character">
+    <w:name w:val="Heading 9 Char"/>
+    <w:basedOn w:val="DefaultParagraphFont"/>
+    <w:link w:val="Heading9"/>
+    <w:uiPriority w:val="9"/>
+    <w:semiHidden/>
+    <w:rsid w:val="00A10FD9"/>
+    <w:rPr>
+      <w:rFonts w:cstheme="majorBidi" w:eastAsiaTheme="majorEastAsia"/>
+      <w:color w:themeColor="text1" w:themeTint="D8" w:val="272727"/>
     </w:rPr>
   </w:style>
   <w:style w:styleId="BlockText" w:type="paragraph">
@@ -1100,8 +1353,8 @@
   </w:style>
   <w:style w:styleId="FootnoteBlockText" w:type="paragraph">
     <w:name w:val="Footnote Block Text"/>
-    <w:basedOn w:val="Footnote Text"/>
-    <w:next w:val="Footnote Text"/>
+    <w:basedOn w:val="FootnoteText"/>
+    <w:next w:val="FootnoteText"/>
     <w:uiPriority w:val="9"/>
     <w:unhideWhenUsed/>
     <w:qFormat/>
@@ -1493,44 +1746,44 @@
         <a:sysClr val="window" lastClr="FFFFFF"/>
       </a:lt1>
       <a:dk2>
-        <a:srgbClr val="1F497D"/>
+        <a:srgbClr val="0E2841"/>
       </a:dk2>
       <a:lt2>
-        <a:srgbClr val="EEECE1"/>
+        <a:srgbClr val="E8E8E8"/>
       </a:lt2>
       <a:accent1>
-        <a:srgbClr val="4F81BD"/>
+        <a:srgbClr val="156082"/>
       </a:accent1>
       <a:accent2>
-        <a:srgbClr val="C0504D"/>
+        <a:srgbClr val="E97132"/>
       </a:accent2>
       <a:accent3>
-        <a:srgbClr val="9BBB59"/>
+        <a:srgbClr val="196B24"/>
       </a:accent3>
       <a:accent4>
-        <a:srgbClr val="8064A2"/>
+        <a:srgbClr val="0F9ED5"/>
       </a:accent4>
       <a:accent5>
-        <a:srgbClr val="4BACC6"/>
+        <a:srgbClr val="A02B93"/>
       </a:accent5>
       <a:accent6>
-        <a:srgbClr val="F79646"/>
+        <a:srgbClr val="4EA72E"/>
       </a:accent6>
       <a:hlink>
-        <a:srgbClr val="0000FF"/>
+        <a:srgbClr val="467886"/>
       </a:hlink>
       <a:folHlink>
-        <a:srgbClr val="800080"/>
+        <a:srgbClr val="96607D"/>
       </a:folHlink>
     </a:clrScheme>
     <a:fontScheme name="Office">
       <a:majorFont>
-        <a:latin typeface="Calibri"/>
+        <a:latin typeface="Aptos Display" panose="02110004020202020204"/>
         <a:ea typeface=""/>
         <a:cs typeface=""/>
-        <a:font script="Jpan" typeface="ＭＳ ゴシック"/>
+        <a:font script="Jpan" typeface="游ゴシック Light"/>
         <a:font script="Hang" typeface="맑은 고딕"/>
-        <a:font script="Hans" typeface="宋体"/>
+        <a:font script="Hans" typeface="等线 Light"/>
         <a:font script="Hant" typeface="新細明體"/>
         <a:font script="Arab" typeface="Times New Roman"/>
         <a:font script="Hebr" typeface="Times New Roman"/>
@@ -1557,14 +1810,32 @@
         <a:font script="Mong" typeface="Mongolian Baiti"/>
         <a:font script="Viet" typeface="Times New Roman"/>
         <a:font script="Uigh" typeface="Microsoft Uighur"/>
+        <a:font script="Geor" typeface="Sylfaen"/>
+        <a:font script="Armn" typeface="Arial"/>
+        <a:font script="Bugi" typeface="Leelawadee UI"/>
+        <a:font script="Bopo" typeface="Microsoft JhengHei"/>
+        <a:font script="Java" typeface="Javanese Text"/>
+        <a:font script="Lisu" typeface="Segoe UI"/>
+        <a:font script="Mymr" typeface="Myanmar Text"/>
+        <a:font script="Nkoo" typeface="Ebrima"/>
+        <a:font script="Olck" typeface="Nirmala UI"/>
+        <a:font script="Osma" typeface="Ebrima"/>
+        <a:font script="Phag" typeface="Phagspa"/>
+        <a:font script="Syrn" typeface="Estrangelo Edessa"/>
+        <a:font script="Syrj" typeface="Estrangelo Edessa"/>
+        <a:font script="Syre" typeface="Estrangelo Edessa"/>
+        <a:font script="Sora" typeface="Nirmala UI"/>
+        <a:font script="Tale" typeface="Microsoft Tai Le"/>
+        <a:font script="Talu" typeface="Microsoft New Tai Lue"/>
+        <a:font script="Tfng" typeface="Ebrima"/>
       </a:majorFont>
       <a:minorFont>
-        <a:latin typeface="Cambria"/>
+        <a:latin typeface="Aptos" panose="02110004020202020204"/>
         <a:ea typeface=""/>
         <a:cs typeface=""/>
-        <a:font script="Jpan" typeface="ＭＳ 明朝"/>
+        <a:font script="Jpan" typeface="游明朝"/>
         <a:font script="Hang" typeface="맑은 고딕"/>
-        <a:font script="Hans" typeface="宋体"/>
+        <a:font script="Hans" typeface="等线"/>
         <a:font script="Hant" typeface="新細明體"/>
         <a:font script="Arab" typeface="Arial"/>
         <a:font script="Hebr" typeface="Arial"/>
@@ -1591,6 +1862,24 @@
         <a:font script="Mong" typeface="Mongolian Baiti"/>
         <a:font script="Viet" typeface="Arial"/>
         <a:font script="Uigh" typeface="Microsoft Uighur"/>
+        <a:font script="Geor" typeface="Sylfaen"/>
+        <a:font script="Armn" typeface="Arial"/>
+        <a:font script="Bugi" typeface="Leelawadee UI"/>
+        <a:font script="Bopo" typeface="Microsoft JhengHei"/>
+        <a:font script="Java" typeface="Javanese Text"/>
+        <a:font script="Lisu" typeface="Segoe UI"/>
+        <a:font script="Mymr" typeface="Myanmar Text"/>
+        <a:font script="Nkoo" typeface="Ebrima"/>
+        <a:font script="Olck" typeface="Nirmala UI"/>
+        <a:font script="Osma" typeface="Ebrima"/>
+        <a:font script="Phag" typeface="Phagspa"/>
+        <a:font script="Syrn" typeface="Estrangelo Edessa"/>
+        <a:font script="Syrj" typeface="Estrangelo Edessa"/>
+        <a:font script="Syre" typeface="Estrangelo Edessa"/>
+        <a:font script="Sora" typeface="Nirmala UI"/>
+        <a:font script="Tale" typeface="Microsoft Tai Le"/>
+        <a:font script="Talu" typeface="Microsoft New Tai Lue"/>
+        <a:font script="Tfng" typeface="Ebrima"/>
       </a:minorFont>
     </a:fontScheme>
     <a:fmtScheme name="Office">
@@ -1602,200 +1891,141 @@
           <a:gsLst>
             <a:gs pos="0">
               <a:schemeClr val="phClr">
-                <a:tint val="50000"/>
-                <a:satMod val="300000"/>
+                <a:lumMod val="110000"/>
+                <a:satMod val="105000"/>
+                <a:tint val="67000"/>
               </a:schemeClr>
             </a:gs>
-            <a:gs pos="35000">
+            <a:gs pos="50000">
               <a:schemeClr val="phClr">
-                <a:tint val="37000"/>
-                <a:satMod val="300000"/>
+                <a:lumMod val="105000"/>
+                <a:satMod val="103000"/>
+                <a:tint val="73000"/>
               </a:schemeClr>
             </a:gs>
             <a:gs pos="100000">
               <a:schemeClr val="phClr">
-                <a:tint val="15000"/>
-                <a:satMod val="350000"/>
+                <a:lumMod val="105000"/>
+                <a:satMod val="109000"/>
+                <a:tint val="81000"/>
               </a:schemeClr>
             </a:gs>
           </a:gsLst>
-          <a:lin ang="16200000" scaled="1"/>
+          <a:lin ang="5400000" scaled="0"/>
         </a:gradFill>
         <a:gradFill rotWithShape="1">
           <a:gsLst>
             <a:gs pos="0">
               <a:schemeClr val="phClr">
-                <a:tint val="100000"/>
+                <a:satMod val="103000"/>
+                <a:lumMod val="102000"/>
+                <a:tint val="94000"/>
+              </a:schemeClr>
+            </a:gs>
+            <a:gs pos="50000">
+              <a:schemeClr val="phClr">
+                <a:satMod val="110000"/>
+                <a:lumMod val="100000"/>
                 <a:shade val="100000"/>
-                <a:satMod val="130000"/>
               </a:schemeClr>
             </a:gs>
             <a:gs pos="100000">
               <a:schemeClr val="phClr">
-                <a:tint val="50000"/>
-                <a:shade val="100000"/>
-                <a:satMod val="350000"/>
+                <a:lumMod val="99000"/>
+                <a:satMod val="120000"/>
+                <a:shade val="78000"/>
               </a:schemeClr>
             </a:gs>
           </a:gsLst>
-          <a:lin ang="16200000" scaled="0"/>
+          <a:lin ang="5400000" scaled="0"/>
         </a:gradFill>
       </a:fillStyleLst>
       <a:lnStyleLst>
-        <a:ln w="9525" cap="flat" cmpd="sng" algn="ctr">
-          <a:solidFill>
-            <a:schemeClr val="phClr">
-              <a:shade val="95000"/>
-              <a:satMod val="105000"/>
-            </a:schemeClr>
-          </a:solidFill>
-          <a:prstDash val="solid"/>
-        </a:ln>
-        <a:ln w="25400" cap="flat" cmpd="sng" algn="ctr">
+        <a:ln w="6350" cap="flat" cmpd="sng" algn="ctr">
           <a:solidFill>
             <a:schemeClr val="phClr"/>
           </a:solidFill>
           <a:prstDash val="solid"/>
+          <a:miter lim="800000"/>
         </a:ln>
-        <a:ln w="38100" cap="flat" cmpd="sng" algn="ctr">
+        <a:ln w="12700" cap="flat" cmpd="sng" algn="ctr">
           <a:solidFill>
             <a:schemeClr val="phClr"/>
           </a:solidFill>
           <a:prstDash val="solid"/>
+          <a:miter lim="800000"/>
+        </a:ln>
+        <a:ln w="19050" cap="flat" cmpd="sng" algn="ctr">
+          <a:solidFill>
+            <a:schemeClr val="phClr"/>
+          </a:solidFill>
+          <a:prstDash val="solid"/>
+          <a:miter lim="800000"/>
         </a:ln>
       </a:lnStyleLst>
       <a:effectStyleLst>
         <a:effectStyle>
+          <a:effectLst/>
+        </a:effectStyle>
+        <a:effectStyle>
+          <a:effectLst/>
+        </a:effectStyle>
+        <a:effectStyle>
           <a:effectLst>
-            <a:outerShdw blurRad="40000" dist="20000" dir="5400000" rotWithShape="0">
+            <a:outerShdw blurRad="57150" dist="19050" dir="5400000" algn="ctr" rotWithShape="0">
               <a:srgbClr val="000000">
-                <a:alpha val="38000"/>
+                <a:alpha val="63000"/>
               </a:srgbClr>
             </a:outerShdw>
           </a:effectLst>
-        </a:effectStyle>
-        <a:effectStyle>
-          <a:effectLst>
-            <a:outerShdw blurRad="40000" dist="23000" dir="5400000" rotWithShape="0">
-              <a:srgbClr val="000000">
-                <a:alpha val="35000"/>
-              </a:srgbClr>
-            </a:outerShdw>
-          </a:effectLst>
-        </a:effectStyle>
-        <a:effectStyle>
-          <a:effectLst>
-            <a:outerShdw blurRad="40000" dist="23000" dir="5400000" rotWithShape="0">
-              <a:srgbClr val="000000">
-                <a:alpha val="35000"/>
-              </a:srgbClr>
-            </a:outerShdw>
-          </a:effectLst>
-          <a:scene3d>
-            <a:camera prst="orthographicFront">
-              <a:rot lat="0" lon="0" rev="0"/>
-            </a:camera>
-            <a:lightRig rig="threePt" dir="t">
-              <a:rot lat="0" lon="0" rev="1200000"/>
-            </a:lightRig>
-          </a:scene3d>
-          <a:sp3d>
-            <a:bevelT w="63500" h="25400"/>
-          </a:sp3d>
         </a:effectStyle>
       </a:effectStyleLst>
       <a:bgFillStyleLst>
         <a:solidFill>
           <a:schemeClr val="phClr"/>
         </a:solidFill>
+        <a:solidFill>
+          <a:schemeClr val="phClr">
+            <a:tint val="95000"/>
+            <a:satMod val="170000"/>
+          </a:schemeClr>
+        </a:solidFill>
         <a:gradFill rotWithShape="1">
           <a:gsLst>
             <a:gs pos="0">
               <a:schemeClr val="phClr">
-                <a:tint val="40000"/>
-                <a:satMod val="350000"/>
+                <a:tint val="93000"/>
+                <a:satMod val="150000"/>
+                <a:shade val="98000"/>
+                <a:lumMod val="102000"/>
               </a:schemeClr>
             </a:gs>
-            <a:gs pos="40000">
+            <a:gs pos="50000">
               <a:schemeClr val="phClr">
-                <a:tint val="45000"/>
-                <a:shade val="99000"/>
-                <a:satMod val="350000"/>
+                <a:tint val="98000"/>
+                <a:satMod val="130000"/>
+                <a:shade val="90000"/>
+                <a:lumMod val="103000"/>
               </a:schemeClr>
             </a:gs>
             <a:gs pos="100000">
               <a:schemeClr val="phClr">
-                <a:shade val="20000"/>
-                <a:satMod val="255000"/>
+                <a:shade val="63000"/>
+                <a:satMod val="120000"/>
               </a:schemeClr>
             </a:gs>
           </a:gsLst>
-          <a:path path="circle">
-            <a:fillToRect l="50000" t="-80000" r="50000" b="180000"/>
-          </a:path>
-        </a:gradFill>
-        <a:gradFill rotWithShape="1">
-          <a:gsLst>
-            <a:gs pos="0">
-              <a:schemeClr val="phClr">
-                <a:tint val="80000"/>
-                <a:satMod val="300000"/>
-              </a:schemeClr>
-            </a:gs>
-            <a:gs pos="100000">
-              <a:schemeClr val="phClr">
-                <a:shade val="30000"/>
-                <a:satMod val="200000"/>
-              </a:schemeClr>
-            </a:gs>
-          </a:gsLst>
-          <a:path path="circle">
-            <a:fillToRect l="50000" t="50000" r="50000" b="50000"/>
-          </a:path>
+          <a:lin ang="5400000" scaled="0"/>
         </a:gradFill>
       </a:bgFillStyleLst>
     </a:fmtScheme>
   </a:themeElements>
-  <a:objectDefaults>
-    <a:spDef>
-      <a:spPr/>
-      <a:bodyPr/>
-      <a:lstStyle/>
-      <a:style>
-        <a:lnRef idx="1">
-          <a:schemeClr val="accent1"/>
-        </a:lnRef>
-        <a:fillRef idx="3">
-          <a:schemeClr val="accent1"/>
-        </a:fillRef>
-        <a:effectRef idx="2">
-          <a:schemeClr val="accent1"/>
-        </a:effectRef>
-        <a:fontRef idx="minor">
-          <a:schemeClr val="lt1"/>
-        </a:fontRef>
-      </a:style>
-    </a:spDef>
-    <a:lnDef>
-      <a:spPr/>
-      <a:bodyPr/>
-      <a:lstStyle/>
-      <a:style>
-        <a:lnRef idx="2">
-          <a:schemeClr val="accent1"/>
-        </a:lnRef>
-        <a:fillRef idx="0">
-          <a:schemeClr val="accent1"/>
-        </a:fillRef>
-        <a:effectRef idx="1">
-          <a:schemeClr val="accent1"/>
-        </a:effectRef>
-        <a:fontRef idx="minor">
-          <a:schemeClr val="tx1"/>
-        </a:fontRef>
-      </a:style>
-    </a:lnDef>
-  </a:objectDefaults>
+  <a:objectDefaults/>
   <a:extraClrSchemeLst/>
+  <a:extLst>
+    <a:ext uri="{05A4C25C-085E-4340-85A3-A5531E510DB2}">
+      <thm15:themeFamily xmlns:thm15="http://schemas.microsoft.com/office/thememl/2012/main" name="Office Theme" id="{2E142A2C-CD16-42D6-873A-C26D2A0506FA}" vid="{1BDDFF52-6CD6-40A5-AB3C-68EB2F1E4D0A}"/>
+    </a:ext>
+  </a:extLst>
 </a:theme>
 </file>
</xml_diff>

<commit_message>
Added version, source, and small css tweaks
</commit_message>
<xml_diff>
--- a/output/resume.docx
+++ b/output/resume.docx
@@ -541,7 +541,7 @@
     </w:p>
     <w:bookmarkEnd w:id="33"/>
     <w:bookmarkEnd w:id="34"/>
-    <w:bookmarkStart w:id="37" w:name="education"/>
+    <w:bookmarkStart w:id="38" w:name="education"/>
     <w:p>
       <w:pPr>
         <w:pStyle w:val="Heading1"/>
@@ -572,7 +572,7 @@
       </w:r>
     </w:p>
     <w:bookmarkEnd w:id="35"/>
-    <w:bookmarkStart w:id="36" w:name="b.eng-hons.-in-electrical-engineering"/>
+    <w:bookmarkStart w:id="37" w:name="b.eng-hons.-in-electrical-engineering"/>
     <w:p>
       <w:pPr>
         <w:pStyle w:val="Heading2"/>
@@ -593,8 +593,27 @@
         <w:t xml:space="preserve">National University of Singapore, 2008</w:t>
       </w:r>
     </w:p>
-    <w:bookmarkEnd w:id="36"/>
+    <w:p>
+      <w:pPr>
+        <w:pStyle w:val="BodyText"/>
+      </w:pPr>
+      <w:r>
+        <w:t xml:space="preserve">ver2025.05.</w:t>
+      </w:r>
+      <w:r>
+        <w:t xml:space="preserve"> </w:t>
+      </w:r>
+      <w:hyperlink r:id="rId36">
+        <w:r>
+          <w:rPr>
+            <w:rStyle w:val="Hyperlink"/>
+          </w:rPr>
+          <w:t xml:space="preserve">Source</w:t>
+        </w:r>
+      </w:hyperlink>
+    </w:p>
     <w:bookmarkEnd w:id="37"/>
+    <w:bookmarkEnd w:id="38"/>
     <w:sectPr>
       <w:footnotePr>
         <w:numRestart w:val="eachSect"/>

</xml_diff>